<commit_message>
done coding hold shift and check checkboxes exersise
</commit_message>
<xml_diff>
--- a/08 - Fun with HTML5 Canvas/Fun-with-HTML5-canvas.docx
+++ b/08 - Fun with HTML5 Canvas/Fun-with-HTML5-canvas.docx
@@ -14,7 +14,23 @@
           <w:b/>
           <w:sz w:val="40"/>
         </w:rPr>
-        <w:t>Array Cardio Day 2</w:t>
+        <w:t xml:space="preserve">Fun </w:t>
+      </w:r>
+      <w:bookmarkStart w:id="0" w:name="_GoBack"/>
+      <w:bookmarkEnd w:id="0"/>
+      <w:r>
+        <w:rPr>
+          <w:b/>
+          <w:sz w:val="40"/>
+        </w:rPr>
+        <w:t>with</w:t>
+      </w:r>
+      <w:r>
+        <w:rPr>
+          <w:b/>
+          <w:sz w:val="40"/>
+        </w:rPr>
+        <w:t xml:space="preserve"> HTML5 Canvas</w:t>
       </w:r>
     </w:p>
     <w:p>
@@ -22,10 +38,7 @@
         <w:t xml:space="preserve">We got two arrays. One with people and one with comments. </w:t>
       </w:r>
     </w:p>
-    <w:p>
-      <w:bookmarkStart w:id="0" w:name="_GoBack"/>
-      <w:bookmarkEnd w:id="0"/>
-    </w:p>
+    <w:p/>
     <w:sectPr>
       <w:pgSz w:w="12240" w:h="15840"/>
       <w:pgMar w:top="1440" w:right="1440" w:bottom="1440" w:left="1440" w:header="720" w:footer="720" w:gutter="0"/>

</xml_diff>